<commit_message>
altered statement of work
</commit_message>
<xml_diff>
--- a/StatementOfWork.docx
+++ b/StatementOfWork.docx
@@ -30,7 +30,15 @@
         <w:spacing w:before="0" w:beforeAutospacing="0" w:after="30" w:afterAutospacing="0"/>
       </w:pPr>
       <w:r>
-        <w:t>Yan Yan Huang</w:t>
+        <w:t xml:space="preserve">Yan </w:t>
+      </w:r>
+      <w:proofErr w:type="spellStart"/>
+      <w:r>
+        <w:t>Yan</w:t>
+      </w:r>
+      <w:proofErr w:type="spellEnd"/>
+      <w:r>
+        <w:t xml:space="preserve"> Huang</w:t>
       </w:r>
       <w:r>
         <w:t xml:space="preserve"> – Project Lead</w:t>
@@ -46,7 +54,23 @@
         <w:spacing w:before="0" w:beforeAutospacing="0" w:after="30" w:afterAutospacing="0"/>
       </w:pPr>
       <w:r>
-        <w:t>Designed the splashpage and main menu (HomeActivity)</w:t>
+        <w:t xml:space="preserve">Designed the </w:t>
+      </w:r>
+      <w:proofErr w:type="spellStart"/>
+      <w:r>
+        <w:t>splashpage</w:t>
+      </w:r>
+      <w:proofErr w:type="spellEnd"/>
+      <w:r>
+        <w:t xml:space="preserve"> and main menu (</w:t>
+      </w:r>
+      <w:proofErr w:type="spellStart"/>
+      <w:r>
+        <w:t>HomeActivity</w:t>
+      </w:r>
+      <w:proofErr w:type="spellEnd"/>
+      <w:r>
+        <w:t>)</w:t>
       </w:r>
     </w:p>
     <w:p>
@@ -59,7 +83,7 @@
         <w:spacing w:before="0" w:beforeAutospacing="0" w:after="30" w:afterAutospacing="0"/>
       </w:pPr>
       <w:r>
-        <w:t>Programmed backend to store user input and to retrieve it for background processing</w:t>
+        <w:t>Designed app logo</w:t>
       </w:r>
     </w:p>
     <w:p>
@@ -72,7 +96,7 @@
         <w:spacing w:before="0" w:beforeAutospacing="0" w:after="30" w:afterAutospacing="0"/>
       </w:pPr>
       <w:r>
-        <w:t>Created dialog box and included code for deterring erroneous user inputs</w:t>
+        <w:t>Programmed backend to store user input and to retrieve it for background processing</w:t>
       </w:r>
     </w:p>
     <w:p>
@@ -85,10 +109,7 @@
         <w:spacing w:before="0" w:beforeAutospacing="0" w:after="30" w:afterAutospacing="0"/>
       </w:pPr>
       <w:r>
-        <w:t xml:space="preserve">Implementing a ListView clickListener </w:t>
-      </w:r>
-      <w:r>
-        <w:t>to transfer data to allow for further processing</w:t>
+        <w:t>Created dialog box and included code for deterring erroneous user inputs</w:t>
       </w:r>
     </w:p>
     <w:p>
@@ -101,25 +122,91 @@
         <w:spacing w:before="0" w:beforeAutospacing="0" w:after="30" w:afterAutospacing="0"/>
       </w:pPr>
       <w:r>
-        <w:t>Arranged meetings and set weekly objectives/goals</w:t>
+        <w:t xml:space="preserve">Implementing a </w:t>
+      </w:r>
+      <w:proofErr w:type="spellStart"/>
+      <w:r>
+        <w:t>ListView</w:t>
+      </w:r>
+      <w:proofErr w:type="spellEnd"/>
+      <w:r>
+        <w:t xml:space="preserve"> </w:t>
+      </w:r>
+      <w:proofErr w:type="spellStart"/>
+      <w:r>
+        <w:t>clickListener</w:t>
+      </w:r>
+      <w:proofErr w:type="spellEnd"/>
+      <w:r>
+        <w:t xml:space="preserve"> </w:t>
+      </w:r>
+      <w:r>
+        <w:t>to transfer data to allow for further processing</w:t>
+      </w:r>
+    </w:p>
+    <w:p>
+      <w:pPr>
+        <w:pStyle w:val="NormalWeb"/>
+        <w:numPr>
+          <w:ilvl w:val="0"/>
+          <w:numId w:val="2"/>
+        </w:numPr>
+        <w:spacing w:before="0" w:beforeAutospacing="0" w:after="30" w:afterAutospacing="0"/>
+      </w:pPr>
+      <w:r>
+        <w:t>Arranged meetings and set weekly objectives/goa</w:t>
       </w:r>
       <w:bookmarkStart w:id="0" w:name="_GoBack"/>
       <w:bookmarkEnd w:id="0"/>
-    </w:p>
-    <w:p>
-      <w:pPr>
-        <w:pStyle w:val="NormalWeb"/>
-        <w:spacing w:before="0" w:beforeAutospacing="0" w:after="30" w:afterAutospacing="0"/>
-      </w:pPr>
-    </w:p>
-    <w:p>
-      <w:pPr>
-        <w:pStyle w:val="NormalWeb"/>
-        <w:spacing w:before="0" w:beforeAutospacing="0" w:after="30" w:afterAutospacing="0"/>
-      </w:pPr>
-      <w:r>
-        <w:t>Aminata Seck</w:t>
-      </w:r>
+      <w:r>
+        <w:t>ls</w:t>
+      </w:r>
+    </w:p>
+    <w:p>
+      <w:pPr>
+        <w:pStyle w:val="NormalWeb"/>
+        <w:numPr>
+          <w:ilvl w:val="0"/>
+          <w:numId w:val="2"/>
+        </w:numPr>
+        <w:spacing w:before="0" w:beforeAutospacing="0" w:after="30" w:afterAutospacing="0"/>
+      </w:pPr>
+      <w:r>
+        <w:t xml:space="preserve">Helped implement the </w:t>
+      </w:r>
+      <w:proofErr w:type="spellStart"/>
+      <w:r>
+        <w:t>Zomato</w:t>
+      </w:r>
+      <w:proofErr w:type="spellEnd"/>
+      <w:r>
+        <w:t xml:space="preserve"> API and convert to list form</w:t>
+      </w:r>
+    </w:p>
+    <w:p>
+      <w:pPr>
+        <w:pStyle w:val="NormalWeb"/>
+        <w:spacing w:before="0" w:beforeAutospacing="0" w:after="30" w:afterAutospacing="0"/>
+      </w:pPr>
+    </w:p>
+    <w:p>
+      <w:pPr>
+        <w:pStyle w:val="NormalWeb"/>
+        <w:spacing w:before="0" w:beforeAutospacing="0" w:after="30" w:afterAutospacing="0"/>
+      </w:pPr>
+      <w:proofErr w:type="spellStart"/>
+      <w:r>
+        <w:t>Aminata</w:t>
+      </w:r>
+      <w:proofErr w:type="spellEnd"/>
+      <w:r>
+        <w:t xml:space="preserve"> </w:t>
+      </w:r>
+      <w:proofErr w:type="spellStart"/>
+      <w:r>
+        <w:t>Seck</w:t>
+      </w:r>
+      <w:proofErr w:type="spellEnd"/>
       <w:r>
         <w:t xml:space="preserve"> – Graphic User Interface Designer</w:t>
       </w:r>
@@ -127,17 +214,43 @@
     <w:p>
       <w:pPr>
         <w:pStyle w:val="NormalWeb"/>
-        <w:spacing w:before="0" w:beforeAutospacing="0" w:after="30" w:afterAutospacing="0"/>
-      </w:pPr>
-    </w:p>
-    <w:p>
-      <w:pPr>
-        <w:pStyle w:val="NormalWeb"/>
-        <w:spacing w:before="0" w:beforeAutospacing="0" w:after="30" w:afterAutospacing="0"/>
-      </w:pPr>
-      <w:r>
-        <w:t>David Abadi</w:t>
-      </w:r>
+        <w:numPr>
+          <w:ilvl w:val="0"/>
+          <w:numId w:val="3"/>
+        </w:numPr>
+        <w:spacing w:before="0" w:beforeAutospacing="0" w:after="30" w:afterAutospacing="0"/>
+      </w:pPr>
+      <w:r>
+        <w:t xml:space="preserve">Helped implement the </w:t>
+      </w:r>
+      <w:proofErr w:type="spellStart"/>
+      <w:r>
+        <w:t>Zomato</w:t>
+      </w:r>
+      <w:proofErr w:type="spellEnd"/>
+      <w:r>
+        <w:t xml:space="preserve"> API and convert to list form</w:t>
+      </w:r>
+    </w:p>
+    <w:p>
+      <w:pPr>
+        <w:pStyle w:val="NormalWeb"/>
+        <w:spacing w:before="0" w:beforeAutospacing="0" w:after="30" w:afterAutospacing="0"/>
+      </w:pPr>
+    </w:p>
+    <w:p>
+      <w:pPr>
+        <w:pStyle w:val="NormalWeb"/>
+        <w:spacing w:before="0" w:beforeAutospacing="0" w:after="30" w:afterAutospacing="0"/>
+      </w:pPr>
+      <w:r>
+        <w:t xml:space="preserve">David </w:t>
+      </w:r>
+      <w:proofErr w:type="spellStart"/>
+      <w:r>
+        <w:t>Abadi</w:t>
+      </w:r>
+      <w:proofErr w:type="spellEnd"/>
       <w:r>
         <w:t xml:space="preserve"> – Processing Designer</w:t>
       </w:r>
@@ -145,17 +258,43 @@
     <w:p>
       <w:pPr>
         <w:pStyle w:val="NormalWeb"/>
-        <w:spacing w:before="0" w:beforeAutospacing="0" w:after="30" w:afterAutospacing="0"/>
-      </w:pPr>
-    </w:p>
-    <w:p>
-      <w:pPr>
-        <w:pStyle w:val="NormalWeb"/>
-        <w:spacing w:before="0" w:beforeAutospacing="0" w:after="30" w:afterAutospacing="0"/>
-      </w:pPr>
-      <w:r>
-        <w:t>Alexandre Boccard</w:t>
-      </w:r>
+        <w:numPr>
+          <w:ilvl w:val="0"/>
+          <w:numId w:val="3"/>
+        </w:numPr>
+        <w:spacing w:before="0" w:beforeAutospacing="0" w:after="30" w:afterAutospacing="0"/>
+      </w:pPr>
+      <w:r>
+        <w:t xml:space="preserve">Helped implement the </w:t>
+      </w:r>
+      <w:proofErr w:type="spellStart"/>
+      <w:r>
+        <w:t>Zomato</w:t>
+      </w:r>
+      <w:proofErr w:type="spellEnd"/>
+      <w:r>
+        <w:t xml:space="preserve"> API and convert to list form</w:t>
+      </w:r>
+    </w:p>
+    <w:p>
+      <w:pPr>
+        <w:pStyle w:val="NormalWeb"/>
+        <w:spacing w:before="0" w:beforeAutospacing="0" w:after="30" w:afterAutospacing="0"/>
+      </w:pPr>
+    </w:p>
+    <w:p>
+      <w:pPr>
+        <w:pStyle w:val="NormalWeb"/>
+        <w:spacing w:before="0" w:beforeAutospacing="0" w:after="30" w:afterAutospacing="0"/>
+      </w:pPr>
+      <w:r>
+        <w:t xml:space="preserve">Alexandre </w:t>
+      </w:r>
+      <w:proofErr w:type="spellStart"/>
+      <w:r>
+        <w:t>Boccard</w:t>
+      </w:r>
+      <w:proofErr w:type="spellEnd"/>
       <w:r>
         <w:t xml:space="preserve"> – Documentation Manager</w:t>
       </w:r>
@@ -169,6 +308,22 @@
     <w:p>
       <w:pPr>
         <w:pStyle w:val="NormalWeb"/>
+        <w:spacing w:before="0" w:beforeAutospacing="0" w:after="30" w:afterAutospacing="0"/>
+      </w:pPr>
+      <w:r>
+        <w:t>Esteban Hernandez</w:t>
+      </w:r>
+      <w:r>
+        <w:t xml:space="preserve"> – Interface Manager</w:t>
+      </w:r>
+    </w:p>
+    <w:p>
+      <w:pPr>
+        <w:pStyle w:val="NormalWeb"/>
+        <w:numPr>
+          <w:ilvl w:val="0"/>
+          <w:numId w:val="3"/>
+        </w:numPr>
         <w:spacing w:before="0" w:beforeAutospacing="0" w:after="30" w:afterAutospacing="0"/>
         <w:rPr>
           <w:color w:val="333333"/>
@@ -177,10 +332,15 @@
         </w:rPr>
       </w:pPr>
       <w:r>
-        <w:t>Esteban Hernandez</w:t>
-      </w:r>
-      <w:r>
-        <w:t xml:space="preserve"> – Interface Manager</w:t>
+        <w:t xml:space="preserve">Helped implement the </w:t>
+      </w:r>
+      <w:proofErr w:type="spellStart"/>
+      <w:r>
+        <w:t>Zomato</w:t>
+      </w:r>
+      <w:proofErr w:type="spellEnd"/>
+      <w:r>
+        <w:t xml:space="preserve"> API and convert to list form</w:t>
       </w:r>
     </w:p>
     <w:sectPr>
@@ -309,6 +469,119 @@
     </w:lvl>
   </w:abstractNum>
   <w:abstractNum w:abstractNumId="1" w15:restartNumberingAfterBreak="0">
+    <w:nsid w:val="21CE0AE2"/>
+    <w:multiLevelType w:val="hybridMultilevel"/>
+    <w:tmpl w:val="DBBE87DE"/>
+    <w:lvl w:ilvl="0" w:tplc="04090001">
+      <w:start w:val="1"/>
+      <w:numFmt w:val="bullet"/>
+      <w:lvlText w:val=""/>
+      <w:lvlJc w:val="left"/>
+      <w:pPr>
+        <w:ind w:left="720" w:hanging="360"/>
+      </w:pPr>
+      <w:rPr>
+        <w:rFonts w:ascii="Symbol" w:hAnsi="Symbol" w:hint="default"/>
+      </w:rPr>
+    </w:lvl>
+    <w:lvl w:ilvl="1" w:tplc="04090003" w:tentative="1">
+      <w:start w:val="1"/>
+      <w:numFmt w:val="bullet"/>
+      <w:lvlText w:val="o"/>
+      <w:lvlJc w:val="left"/>
+      <w:pPr>
+        <w:ind w:left="1440" w:hanging="360"/>
+      </w:pPr>
+      <w:rPr>
+        <w:rFonts w:ascii="Courier New" w:hAnsi="Courier New" w:cs="Courier New" w:hint="default"/>
+      </w:rPr>
+    </w:lvl>
+    <w:lvl w:ilvl="2" w:tplc="04090005" w:tentative="1">
+      <w:start w:val="1"/>
+      <w:numFmt w:val="bullet"/>
+      <w:lvlText w:val=""/>
+      <w:lvlJc w:val="left"/>
+      <w:pPr>
+        <w:ind w:left="2160" w:hanging="360"/>
+      </w:pPr>
+      <w:rPr>
+        <w:rFonts w:ascii="Wingdings" w:hAnsi="Wingdings" w:hint="default"/>
+      </w:rPr>
+    </w:lvl>
+    <w:lvl w:ilvl="3" w:tplc="04090001" w:tentative="1">
+      <w:start w:val="1"/>
+      <w:numFmt w:val="bullet"/>
+      <w:lvlText w:val=""/>
+      <w:lvlJc w:val="left"/>
+      <w:pPr>
+        <w:ind w:left="2880" w:hanging="360"/>
+      </w:pPr>
+      <w:rPr>
+        <w:rFonts w:ascii="Symbol" w:hAnsi="Symbol" w:hint="default"/>
+      </w:rPr>
+    </w:lvl>
+    <w:lvl w:ilvl="4" w:tplc="04090003" w:tentative="1">
+      <w:start w:val="1"/>
+      <w:numFmt w:val="bullet"/>
+      <w:lvlText w:val="o"/>
+      <w:lvlJc w:val="left"/>
+      <w:pPr>
+        <w:ind w:left="3600" w:hanging="360"/>
+      </w:pPr>
+      <w:rPr>
+        <w:rFonts w:ascii="Courier New" w:hAnsi="Courier New" w:cs="Courier New" w:hint="default"/>
+      </w:rPr>
+    </w:lvl>
+    <w:lvl w:ilvl="5" w:tplc="04090005" w:tentative="1">
+      <w:start w:val="1"/>
+      <w:numFmt w:val="bullet"/>
+      <w:lvlText w:val=""/>
+      <w:lvlJc w:val="left"/>
+      <w:pPr>
+        <w:ind w:left="4320" w:hanging="360"/>
+      </w:pPr>
+      <w:rPr>
+        <w:rFonts w:ascii="Wingdings" w:hAnsi="Wingdings" w:hint="default"/>
+      </w:rPr>
+    </w:lvl>
+    <w:lvl w:ilvl="6" w:tplc="04090001" w:tentative="1">
+      <w:start w:val="1"/>
+      <w:numFmt w:val="bullet"/>
+      <w:lvlText w:val=""/>
+      <w:lvlJc w:val="left"/>
+      <w:pPr>
+        <w:ind w:left="5040" w:hanging="360"/>
+      </w:pPr>
+      <w:rPr>
+        <w:rFonts w:ascii="Symbol" w:hAnsi="Symbol" w:hint="default"/>
+      </w:rPr>
+    </w:lvl>
+    <w:lvl w:ilvl="7" w:tplc="04090003" w:tentative="1">
+      <w:start w:val="1"/>
+      <w:numFmt w:val="bullet"/>
+      <w:lvlText w:val="o"/>
+      <w:lvlJc w:val="left"/>
+      <w:pPr>
+        <w:ind w:left="5760" w:hanging="360"/>
+      </w:pPr>
+      <w:rPr>
+        <w:rFonts w:ascii="Courier New" w:hAnsi="Courier New" w:cs="Courier New" w:hint="default"/>
+      </w:rPr>
+    </w:lvl>
+    <w:lvl w:ilvl="8" w:tplc="04090005" w:tentative="1">
+      <w:start w:val="1"/>
+      <w:numFmt w:val="bullet"/>
+      <w:lvlText w:val=""/>
+      <w:lvlJc w:val="left"/>
+      <w:pPr>
+        <w:ind w:left="6480" w:hanging="360"/>
+      </w:pPr>
+      <w:rPr>
+        <w:rFonts w:ascii="Wingdings" w:hAnsi="Wingdings" w:hint="default"/>
+      </w:rPr>
+    </w:lvl>
+  </w:abstractNum>
+  <w:abstractNum w:abstractNumId="2" w15:restartNumberingAfterBreak="0">
     <w:nsid w:val="5C2D6AE5"/>
     <w:multiLevelType w:val="hybridMultilevel"/>
     <w:tmpl w:val="5038F1CE"/>
@@ -422,10 +695,13 @@
     </w:lvl>
   </w:abstractNum>
   <w:num w:numId="1">
-    <w:abstractNumId w:val="1"/>
+    <w:abstractNumId w:val="2"/>
   </w:num>
   <w:num w:numId="2">
     <w:abstractNumId w:val="0"/>
+  </w:num>
+  <w:num w:numId="3">
+    <w:abstractNumId w:val="1"/>
   </w:num>
 </w:numbering>
 </file>

</xml_diff>

<commit_message>
added to statement of work
</commit_message>
<xml_diff>
--- a/StatementOfWork.docx
+++ b/StatementOfWork.docx
@@ -1,6 +1,6 @@
 
 <file path=word/document.xml><?xml version="1.0" encoding="utf-8"?>
-<w:document xmlns:wpc="http://schemas.microsoft.com/office/word/2010/wordprocessingCanvas" xmlns:cx="http://schemas.microsoft.com/office/drawing/2014/chartex" xmlns:mc="http://schemas.openxmlformats.org/markup-compatibility/2006" xmlns:o="urn:schemas-microsoft-com:office:office" xmlns:r="http://schemas.openxmlformats.org/officeDocument/2006/relationships" xmlns:m="http://schemas.openxmlformats.org/officeDocument/2006/math" xmlns:v="urn:schemas-microsoft-com:vml" xmlns:wp14="http://schemas.microsoft.com/office/word/2010/wordprocessingDrawing" xmlns:wp="http://schemas.openxmlformats.org/drawingml/2006/wordprocessingDrawing" xmlns:w10="urn:schemas-microsoft-com:office:word" xmlns:w="http://schemas.openxmlformats.org/wordprocessingml/2006/main" xmlns:w14="http://schemas.microsoft.com/office/word/2010/wordml" xmlns:w15="http://schemas.microsoft.com/office/word/2012/wordml" xmlns:w16se="http://schemas.microsoft.com/office/word/2015/wordml/symex" xmlns:wpg="http://schemas.microsoft.com/office/word/2010/wordprocessingGroup" xmlns:wpi="http://schemas.microsoft.com/office/word/2010/wordprocessingInk" xmlns:wne="http://schemas.microsoft.com/office/word/2006/wordml" xmlns:wps="http://schemas.microsoft.com/office/word/2010/wordprocessingShape" mc:Ignorable="w14 w15 w16se wp14">
+<w:document xmlns:wpc="http://schemas.microsoft.com/office/word/2010/wordprocessingCanvas" xmlns:cx="http://schemas.microsoft.com/office/drawing/2014/chartex" xmlns:cx1="http://schemas.microsoft.com/office/drawing/2015/9/8/chartex" xmlns:cx2="http://schemas.microsoft.com/office/drawing/2015/10/21/chartex" xmlns:cx3="http://schemas.microsoft.com/office/drawing/2016/5/9/chartex" xmlns:cx4="http://schemas.microsoft.com/office/drawing/2016/5/10/chartex" xmlns:cx5="http://schemas.microsoft.com/office/drawing/2016/5/11/chartex" xmlns:cx6="http://schemas.microsoft.com/office/drawing/2016/5/12/chartex" xmlns:cx7="http://schemas.microsoft.com/office/drawing/2016/5/13/chartex" xmlns:cx8="http://schemas.microsoft.com/office/drawing/2016/5/14/chartex" xmlns:mc="http://schemas.openxmlformats.org/markup-compatibility/2006" xmlns:aink="http://schemas.microsoft.com/office/drawing/2016/ink" xmlns:am3d="http://schemas.microsoft.com/office/drawing/2017/model3d" xmlns:o="urn:schemas-microsoft-com:office:office" xmlns:r="http://schemas.openxmlformats.org/officeDocument/2006/relationships" xmlns:m="http://schemas.openxmlformats.org/officeDocument/2006/math" xmlns:v="urn:schemas-microsoft-com:vml" xmlns:wp14="http://schemas.microsoft.com/office/word/2010/wordprocessingDrawing" xmlns:wp="http://schemas.openxmlformats.org/drawingml/2006/wordprocessingDrawing" xmlns:w10="urn:schemas-microsoft-com:office:word" xmlns:w="http://schemas.openxmlformats.org/wordprocessingml/2006/main" xmlns:w14="http://schemas.microsoft.com/office/word/2010/wordml" xmlns:w15="http://schemas.microsoft.com/office/word/2012/wordml" xmlns:w16cid="http://schemas.microsoft.com/office/word/2016/wordml/cid" xmlns:w16se="http://schemas.microsoft.com/office/word/2015/wordml/symex" xmlns:wpg="http://schemas.microsoft.com/office/word/2010/wordprocessingGroup" xmlns:wpi="http://schemas.microsoft.com/office/word/2010/wordprocessingInk" xmlns:wne="http://schemas.microsoft.com/office/word/2006/wordml" xmlns:wps="http://schemas.microsoft.com/office/word/2010/wordprocessingShape" mc:Ignorable="w14 w15 w16se w16cid wp14">
   <w:body>
     <w:p>
       <w:pPr>
@@ -154,12 +154,7 @@
         <w:spacing w:before="0" w:beforeAutospacing="0" w:after="30" w:afterAutospacing="0"/>
       </w:pPr>
       <w:r>
-        <w:t>Arranged meetings and set weekly objectives/goa</w:t>
-      </w:r>
-      <w:bookmarkStart w:id="0" w:name="_GoBack"/>
-      <w:bookmarkEnd w:id="0"/>
-      <w:r>
-        <w:t>ls</w:t>
+        <w:t>Arranged meetings and set weekly objectives/goals</w:t>
       </w:r>
     </w:p>
     <w:p>
@@ -172,35 +167,22 @@
         <w:spacing w:before="0" w:beforeAutospacing="0" w:after="30" w:afterAutospacing="0"/>
       </w:pPr>
       <w:r>
-        <w:t xml:space="preserve">Helped implement the </w:t>
-      </w:r>
-      <w:proofErr w:type="spellStart"/>
-      <w:r>
-        <w:t>Zomato</w:t>
-      </w:r>
-      <w:proofErr w:type="spellEnd"/>
-      <w:r>
-        <w:t xml:space="preserve"> API and convert to list form</w:t>
-      </w:r>
-    </w:p>
-    <w:p>
-      <w:pPr>
-        <w:pStyle w:val="NormalWeb"/>
-        <w:spacing w:before="0" w:beforeAutospacing="0" w:after="30" w:afterAutospacing="0"/>
-      </w:pPr>
-    </w:p>
-    <w:p>
-      <w:pPr>
-        <w:pStyle w:val="NormalWeb"/>
-        <w:spacing w:before="0" w:beforeAutospacing="0" w:after="30" w:afterAutospacing="0"/>
-      </w:pPr>
-      <w:proofErr w:type="spellStart"/>
-      <w:r>
-        <w:t>Aminata</w:t>
-      </w:r>
-      <w:proofErr w:type="spellEnd"/>
-      <w:r>
-        <w:t xml:space="preserve"> </w:t>
+        <w:t>Helped implement the Zomato API and convert to list form</w:t>
+      </w:r>
+    </w:p>
+    <w:p>
+      <w:pPr>
+        <w:pStyle w:val="NormalWeb"/>
+        <w:spacing w:before="0" w:beforeAutospacing="0" w:after="30" w:afterAutospacing="0"/>
+      </w:pPr>
+    </w:p>
+    <w:p>
+      <w:pPr>
+        <w:pStyle w:val="NormalWeb"/>
+        <w:spacing w:before="0" w:beforeAutospacing="0" w:after="30" w:afterAutospacing="0"/>
+      </w:pPr>
+      <w:r>
+        <w:t xml:space="preserve">Aminata </w:t>
       </w:r>
       <w:proofErr w:type="spellStart"/>
       <w:r>
@@ -221,36 +203,23 @@
         <w:spacing w:before="0" w:beforeAutospacing="0" w:after="30" w:afterAutospacing="0"/>
       </w:pPr>
       <w:r>
-        <w:t xml:space="preserve">Helped implement the </w:t>
-      </w:r>
-      <w:proofErr w:type="spellStart"/>
-      <w:r>
-        <w:t>Zomato</w:t>
-      </w:r>
-      <w:proofErr w:type="spellEnd"/>
-      <w:r>
-        <w:t xml:space="preserve"> API and convert to list form</w:t>
-      </w:r>
-    </w:p>
-    <w:p>
-      <w:pPr>
-        <w:pStyle w:val="NormalWeb"/>
-        <w:spacing w:before="0" w:beforeAutospacing="0" w:after="30" w:afterAutospacing="0"/>
-      </w:pPr>
-    </w:p>
-    <w:p>
-      <w:pPr>
-        <w:pStyle w:val="NormalWeb"/>
-        <w:spacing w:before="0" w:beforeAutospacing="0" w:after="30" w:afterAutospacing="0"/>
-      </w:pPr>
-      <w:r>
-        <w:t xml:space="preserve">David </w:t>
-      </w:r>
-      <w:proofErr w:type="spellStart"/>
-      <w:r>
-        <w:t>Abadi</w:t>
-      </w:r>
-      <w:proofErr w:type="spellEnd"/>
+        <w:t>Helped implement the Zomato API and convert to list form</w:t>
+      </w:r>
+    </w:p>
+    <w:p>
+      <w:pPr>
+        <w:pStyle w:val="NormalWeb"/>
+        <w:spacing w:before="0" w:beforeAutospacing="0" w:after="30" w:afterAutospacing="0"/>
+      </w:pPr>
+    </w:p>
+    <w:p>
+      <w:pPr>
+        <w:pStyle w:val="NormalWeb"/>
+        <w:spacing w:before="0" w:beforeAutospacing="0" w:after="30" w:afterAutospacing="0"/>
+      </w:pPr>
+      <w:r>
+        <w:t>David Abadi</w:t>
+      </w:r>
       <w:r>
         <w:t xml:space="preserve"> – Processing Designer</w:t>
       </w:r>
@@ -265,15 +234,7 @@
         <w:spacing w:before="0" w:beforeAutospacing="0" w:after="30" w:afterAutospacing="0"/>
       </w:pPr>
       <w:r>
-        <w:t xml:space="preserve">Helped implement the </w:t>
-      </w:r>
-      <w:proofErr w:type="spellStart"/>
-      <w:r>
-        <w:t>Zomato</w:t>
-      </w:r>
-      <w:proofErr w:type="spellEnd"/>
-      <w:r>
-        <w:t xml:space="preserve"> API and convert to list form</w:t>
+        <w:t>Helped implement the Zomato API and convert to list form</w:t>
       </w:r>
     </w:p>
     <w:p>
@@ -332,15 +293,127 @@
         </w:rPr>
       </w:pPr>
       <w:r>
-        <w:t xml:space="preserve">Helped implement the </w:t>
+        <w:t>Helped implement the Zomato API and convert to list form</w:t>
+      </w:r>
+    </w:p>
+    <w:p>
+      <w:pPr>
+        <w:pStyle w:val="NormalWeb"/>
+        <w:numPr>
+          <w:ilvl w:val="0"/>
+          <w:numId w:val="3"/>
+        </w:numPr>
+        <w:spacing w:before="0" w:beforeAutospacing="0" w:after="30" w:afterAutospacing="0"/>
+        <w:rPr>
+          <w:color w:val="333333"/>
+          <w:sz w:val="20"/>
+          <w:szCs w:val="20"/>
+        </w:rPr>
+      </w:pPr>
+      <w:r>
+        <w:rPr>
+          <w:color w:val="333333"/>
+          <w:sz w:val="20"/>
+          <w:szCs w:val="20"/>
+        </w:rPr>
+        <w:t>Created and Designed the Cuisines/food categories page</w:t>
+      </w:r>
+    </w:p>
+    <w:p>
+      <w:pPr>
+        <w:pStyle w:val="NormalWeb"/>
+        <w:numPr>
+          <w:ilvl w:val="0"/>
+          <w:numId w:val="3"/>
+        </w:numPr>
+        <w:spacing w:before="0" w:beforeAutospacing="0" w:after="30" w:afterAutospacing="0"/>
+        <w:rPr>
+          <w:color w:val="333333"/>
+          <w:sz w:val="20"/>
+          <w:szCs w:val="20"/>
+        </w:rPr>
+      </w:pPr>
+      <w:r>
+        <w:rPr>
+          <w:color w:val="333333"/>
+          <w:sz w:val="20"/>
+          <w:szCs w:val="20"/>
+        </w:rPr>
+        <w:t>Helped sort the response of the Zomato API to a list according to price range</w:t>
+      </w:r>
+    </w:p>
+    <w:p>
+      <w:pPr>
+        <w:pStyle w:val="NormalWeb"/>
+        <w:numPr>
+          <w:ilvl w:val="0"/>
+          <w:numId w:val="3"/>
+        </w:numPr>
+        <w:spacing w:before="0" w:beforeAutospacing="0" w:after="30" w:afterAutospacing="0"/>
+        <w:rPr>
+          <w:color w:val="333333"/>
+          <w:sz w:val="20"/>
+          <w:szCs w:val="20"/>
+        </w:rPr>
+      </w:pPr>
+      <w:r>
+        <w:rPr>
+          <w:color w:val="333333"/>
+          <w:sz w:val="20"/>
+          <w:szCs w:val="20"/>
+        </w:rPr>
+        <w:t xml:space="preserve">Implemented the request </w:t>
       </w:r>
       <w:proofErr w:type="spellStart"/>
       <w:r>
-        <w:t>Zomato</w:t>
+        <w:rPr>
+          <w:color w:val="333333"/>
+          <w:sz w:val="20"/>
+          <w:szCs w:val="20"/>
+        </w:rPr>
+        <w:t>url</w:t>
       </w:r>
       <w:proofErr w:type="spellEnd"/>
       <w:r>
-        <w:t xml:space="preserve"> API and convert to list form</w:t>
+        <w:rPr>
+          <w:color w:val="333333"/>
+          <w:sz w:val="20"/>
+          <w:szCs w:val="20"/>
+        </w:rPr>
+        <w:t xml:space="preserve"> to co</w:t>
+      </w:r>
+      <w:bookmarkStart w:id="0" w:name="_GoBack"/>
+      <w:bookmarkEnd w:id="0"/>
+      <w:r>
+        <w:rPr>
+          <w:color w:val="333333"/>
+          <w:sz w:val="20"/>
+          <w:szCs w:val="20"/>
+        </w:rPr>
+        <w:t>nnect to the Zomato API</w:t>
+      </w:r>
+    </w:p>
+    <w:p>
+      <w:pPr>
+        <w:pStyle w:val="NormalWeb"/>
+        <w:numPr>
+          <w:ilvl w:val="0"/>
+          <w:numId w:val="3"/>
+        </w:numPr>
+        <w:spacing w:before="0" w:beforeAutospacing="0" w:after="30" w:afterAutospacing="0"/>
+        <w:rPr>
+          <w:color w:val="333333"/>
+          <w:sz w:val="20"/>
+          <w:szCs w:val="20"/>
+        </w:rPr>
+      </w:pPr>
+      <w:r>
+        <w:rPr>
+          <w:color w:val="333333"/>
+          <w:sz w:val="20"/>
+          <w:szCs w:val="20"/>
+        </w:rPr>
+        <w:t>Implemented back buttons to each page</w:t>
       </w:r>
     </w:p>
     <w:sectPr>
@@ -354,7 +427,7 @@
 </file>
 
 <file path=word/numbering.xml><?xml version="1.0" encoding="utf-8"?>
-<w:numbering xmlns:wpc="http://schemas.microsoft.com/office/word/2010/wordprocessingCanvas" xmlns:cx="http://schemas.microsoft.com/office/drawing/2014/chartex" xmlns:mc="http://schemas.openxmlformats.org/markup-compatibility/2006" xmlns:o="urn:schemas-microsoft-com:office:office" xmlns:r="http://schemas.openxmlformats.org/officeDocument/2006/relationships" xmlns:m="http://schemas.openxmlformats.org/officeDocument/2006/math" xmlns:v="urn:schemas-microsoft-com:vml" xmlns:wp14="http://schemas.microsoft.com/office/word/2010/wordprocessingDrawing" xmlns:wp="http://schemas.openxmlformats.org/drawingml/2006/wordprocessingDrawing" xmlns:w10="urn:schemas-microsoft-com:office:word" xmlns:w="http://schemas.openxmlformats.org/wordprocessingml/2006/main" xmlns:w14="http://schemas.microsoft.com/office/word/2010/wordml" xmlns:w15="http://schemas.microsoft.com/office/word/2012/wordml" xmlns:w16se="http://schemas.microsoft.com/office/word/2015/wordml/symex" xmlns:wpg="http://schemas.microsoft.com/office/word/2010/wordprocessingGroup" xmlns:wpi="http://schemas.microsoft.com/office/word/2010/wordprocessingInk" xmlns:wne="http://schemas.microsoft.com/office/word/2006/wordml" xmlns:wps="http://schemas.microsoft.com/office/word/2010/wordprocessingShape" mc:Ignorable="w14 w15 w16se wp14">
+<w:numbering xmlns:wpc="http://schemas.microsoft.com/office/word/2010/wordprocessingCanvas" xmlns:cx="http://schemas.microsoft.com/office/drawing/2014/chartex" xmlns:cx1="http://schemas.microsoft.com/office/drawing/2015/9/8/chartex" xmlns:cx2="http://schemas.microsoft.com/office/drawing/2015/10/21/chartex" xmlns:cx3="http://schemas.microsoft.com/office/drawing/2016/5/9/chartex" xmlns:cx4="http://schemas.microsoft.com/office/drawing/2016/5/10/chartex" xmlns:cx5="http://schemas.microsoft.com/office/drawing/2016/5/11/chartex" xmlns:cx6="http://schemas.microsoft.com/office/drawing/2016/5/12/chartex" xmlns:cx7="http://schemas.microsoft.com/office/drawing/2016/5/13/chartex" xmlns:cx8="http://schemas.microsoft.com/office/drawing/2016/5/14/chartex" xmlns:mc="http://schemas.openxmlformats.org/markup-compatibility/2006" xmlns:aink="http://schemas.microsoft.com/office/drawing/2016/ink" xmlns:am3d="http://schemas.microsoft.com/office/drawing/2017/model3d" xmlns:o="urn:schemas-microsoft-com:office:office" xmlns:r="http://schemas.openxmlformats.org/officeDocument/2006/relationships" xmlns:m="http://schemas.openxmlformats.org/officeDocument/2006/math" xmlns:v="urn:schemas-microsoft-com:vml" xmlns:wp14="http://schemas.microsoft.com/office/word/2010/wordprocessingDrawing" xmlns:wp="http://schemas.openxmlformats.org/drawingml/2006/wordprocessingDrawing" xmlns:w10="urn:schemas-microsoft-com:office:word" xmlns:w="http://schemas.openxmlformats.org/wordprocessingml/2006/main" xmlns:w14="http://schemas.microsoft.com/office/word/2010/wordml" xmlns:w15="http://schemas.microsoft.com/office/word/2012/wordml" xmlns:w16cid="http://schemas.microsoft.com/office/word/2016/wordml/cid" xmlns:w16se="http://schemas.microsoft.com/office/word/2015/wordml/symex" xmlns:wpg="http://schemas.microsoft.com/office/word/2010/wordprocessingGroup" xmlns:wpi="http://schemas.microsoft.com/office/word/2010/wordprocessingInk" xmlns:wne="http://schemas.microsoft.com/office/word/2006/wordml" xmlns:wps="http://schemas.microsoft.com/office/word/2010/wordprocessingShape" mc:Ignorable="w14 w15 w16se w16cid wp14">
   <w:abstractNum w:abstractNumId="0" w15:restartNumberingAfterBreak="0">
     <w:nsid w:val="0A0B6EB2"/>
     <w:multiLevelType w:val="hybridMultilevel"/>
@@ -707,7 +780,7 @@
 </file>
 
 <file path=word/styles.xml><?xml version="1.0" encoding="utf-8"?>
-<w:styles xmlns:mc="http://schemas.openxmlformats.org/markup-compatibility/2006" xmlns:r="http://schemas.openxmlformats.org/officeDocument/2006/relationships" xmlns:w="http://schemas.openxmlformats.org/wordprocessingml/2006/main" xmlns:w14="http://schemas.microsoft.com/office/word/2010/wordml" xmlns:w15="http://schemas.microsoft.com/office/word/2012/wordml" xmlns:w16se="http://schemas.microsoft.com/office/word/2015/wordml/symex" mc:Ignorable="w14 w15 w16se">
+<w:styles xmlns:mc="http://schemas.openxmlformats.org/markup-compatibility/2006" xmlns:r="http://schemas.openxmlformats.org/officeDocument/2006/relationships" xmlns:w="http://schemas.openxmlformats.org/wordprocessingml/2006/main" xmlns:w14="http://schemas.microsoft.com/office/word/2010/wordml" xmlns:w15="http://schemas.microsoft.com/office/word/2012/wordml" xmlns:w16cid="http://schemas.microsoft.com/office/word/2016/wordml/cid" xmlns:w16se="http://schemas.microsoft.com/office/word/2015/wordml/symex" mc:Ignorable="w14 w15 w16se w16cid">
   <w:docDefaults>
     <w:rPrDefault>
       <w:rPr>
@@ -723,7 +796,7 @@
       </w:pPr>
     </w:pPrDefault>
   </w:docDefaults>
-  <w:latentStyles w:defLockedState="0" w:defUIPriority="99" w:defSemiHidden="0" w:defUnhideWhenUsed="0" w:defQFormat="0" w:count="371">
+  <w:latentStyles w:defLockedState="0" w:defUIPriority="99" w:defSemiHidden="0" w:defUnhideWhenUsed="0" w:defQFormat="0" w:count="375">
     <w:lsdException w:name="Normal" w:uiPriority="0" w:qFormat="1"/>
     <w:lsdException w:name="heading 1" w:uiPriority="9" w:qFormat="1"/>
     <w:lsdException w:name="heading 2" w:semiHidden="1" w:uiPriority="9" w:unhideWhenUsed="1" w:qFormat="1"/>
@@ -829,7 +902,6 @@
     <w:lsdException w:name="HTML Sample" w:semiHidden="1" w:unhideWhenUsed="1"/>
     <w:lsdException w:name="HTML Typewriter" w:semiHidden="1" w:unhideWhenUsed="1"/>
     <w:lsdException w:name="HTML Variable" w:semiHidden="1" w:unhideWhenUsed="1"/>
-    <w:lsdException w:name="Normal Table" w:semiHidden="1" w:unhideWhenUsed="1"/>
     <w:lsdException w:name="annotation subject" w:semiHidden="1" w:unhideWhenUsed="1"/>
     <w:lsdException w:name="No List" w:semiHidden="1" w:unhideWhenUsed="1"/>
     <w:lsdException w:name="Outline List 1" w:semiHidden="1" w:unhideWhenUsed="1"/>
@@ -873,10 +945,8 @@
     <w:lsdException w:name="Table Elegant" w:semiHidden="1" w:unhideWhenUsed="1"/>
     <w:lsdException w:name="Table Professional" w:semiHidden="1" w:unhideWhenUsed="1"/>
     <w:lsdException w:name="Table Subtle 1" w:semiHidden="1" w:unhideWhenUsed="1"/>
-    <w:lsdException w:name="Table Subtle 2" w:semiHidden="1" w:unhideWhenUsed="1"/>
     <w:lsdException w:name="Table Web 1" w:semiHidden="1" w:unhideWhenUsed="1"/>
     <w:lsdException w:name="Table Web 2" w:semiHidden="1" w:unhideWhenUsed="1"/>
-    <w:lsdException w:name="Table Web 3" w:semiHidden="1" w:unhideWhenUsed="1"/>
     <w:lsdException w:name="Balloon Text" w:semiHidden="1" w:unhideWhenUsed="1"/>
     <w:lsdException w:name="Table Grid" w:uiPriority="39"/>
     <w:lsdException w:name="Table Theme" w:semiHidden="1" w:unhideWhenUsed="1"/>
@@ -1095,6 +1165,10 @@
     <w:lsdException w:name="List Table 5 Dark Accent 6" w:uiPriority="50"/>
     <w:lsdException w:name="List Table 6 Colorful Accent 6" w:uiPriority="51"/>
     <w:lsdException w:name="List Table 7 Colorful Accent 6" w:uiPriority="52"/>
+    <w:lsdException w:name="Mention" w:semiHidden="1" w:unhideWhenUsed="1"/>
+    <w:lsdException w:name="Smart Hyperlink" w:semiHidden="1" w:unhideWhenUsed="1"/>
+    <w:lsdException w:name="Hashtag" w:semiHidden="1" w:unhideWhenUsed="1"/>
+    <w:lsdException w:name="Unresolved Mention" w:semiHidden="1" w:unhideWhenUsed="1"/>
   </w:latentStyles>
   <w:style w:type="paragraph" w:default="1" w:styleId="Normal">
     <w:name w:val="Normal"/>

</xml_diff>